<commit_message>
Relatorio teste LOgin preenchido
</commit_message>
<xml_diff>
--- a/Documentos/Relatorio de testes- Login.docx
+++ b/Documentos/Relatorio de testes- Login.docx
@@ -13,8 +13,16 @@
         <w:rPr>
           <w:b/>
         </w:rPr>
-        <w:t>Relatório de Testes – Use case Login</w:t>
+        <w:t xml:space="preserve">Relatório de Testes – Use case </w:t>
       </w:r>
+      <w:proofErr w:type="spellStart"/>
+      <w:r>
+        <w:rPr>
+          <w:b/>
+        </w:rPr>
+        <w:t>Login</w:t>
+      </w:r>
+      <w:proofErr w:type="spellEnd"/>
     </w:p>
     <w:p>
       <w:pPr>
@@ -165,7 +173,33 @@
                 <w:sz w:val="24"/>
                 <w:szCs w:val="24"/>
               </w:rPr>
-              <w:t>O sistema retorna a pagina de login.</w:t>
+              <w:t>O sistema retorna a pá</w:t>
+            </w:r>
+            <w:r>
+              <w:rPr>
+                <w:rFonts w:cs="Arial"/>
+                <w:sz w:val="24"/>
+                <w:szCs w:val="24"/>
+              </w:rPr>
+              <w:t xml:space="preserve">gina de </w:t>
+            </w:r>
+            <w:proofErr w:type="spellStart"/>
+            <w:r>
+              <w:rPr>
+                <w:rFonts w:cs="Arial"/>
+                <w:sz w:val="24"/>
+                <w:szCs w:val="24"/>
+              </w:rPr>
+              <w:t>login</w:t>
+            </w:r>
+            <w:proofErr w:type="spellEnd"/>
+            <w:r>
+              <w:rPr>
+                <w:rFonts w:cs="Arial"/>
+                <w:sz w:val="24"/>
+                <w:szCs w:val="24"/>
+              </w:rPr>
+              <w:t>.</w:t>
             </w:r>
           </w:p>
         </w:tc>
@@ -173,7 +207,11 @@
           <w:tcPr>
             <w:tcW w:w="1133" w:type="dxa"/>
           </w:tcPr>
-          <w:p/>
+          <w:p>
+            <w:r>
+              <w:t>OK</w:t>
+            </w:r>
+          </w:p>
         </w:tc>
       </w:tr>
       <w:tr>
@@ -245,7 +283,11 @@
           <w:tcPr>
             <w:tcW w:w="1133" w:type="dxa"/>
           </w:tcPr>
-          <w:p/>
+          <w:p>
+            <w:r>
+              <w:t>OK</w:t>
+            </w:r>
+          </w:p>
         </w:tc>
       </w:tr>
       <w:tr>
@@ -347,7 +389,11 @@
           <w:tcPr>
             <w:tcW w:w="1133" w:type="dxa"/>
           </w:tcPr>
-          <w:p/>
+          <w:p>
+            <w:r>
+              <w:t>OK</w:t>
+            </w:r>
+          </w:p>
         </w:tc>
       </w:tr>
       <w:tr>
@@ -388,6 +434,7 @@
               </w:rPr>
               <w:t>“</w:t>
             </w:r>
+            <w:proofErr w:type="spellStart"/>
             <w:r>
               <w:rPr>
                 <w:rFonts w:cs="Arial"/>
@@ -396,6 +443,7 @@
               </w:rPr>
               <w:t>Login</w:t>
             </w:r>
+            <w:proofErr w:type="spellEnd"/>
             <w:r>
               <w:rPr>
                 <w:rFonts w:cs="Arial"/>
@@ -433,7 +481,11 @@
           <w:tcPr>
             <w:tcW w:w="1133" w:type="dxa"/>
           </w:tcPr>
-          <w:p/>
+          <w:p>
+            <w:r>
+              <w:t>OK</w:t>
+            </w:r>
+          </w:p>
         </w:tc>
       </w:tr>
     </w:tbl>
@@ -557,7 +609,25 @@
                 <w:sz w:val="24"/>
                 <w:szCs w:val="24"/>
               </w:rPr>
-              <w:t>dados e clica no botão “Login!”.</w:t>
+              <w:t>dados e clica no botão “</w:t>
+            </w:r>
+            <w:proofErr w:type="spellStart"/>
+            <w:r>
+              <w:rPr>
+                <w:rFonts w:cs="Arial"/>
+                <w:sz w:val="24"/>
+                <w:szCs w:val="24"/>
+              </w:rPr>
+              <w:t>Login</w:t>
+            </w:r>
+            <w:proofErr w:type="spellEnd"/>
+            <w:r>
+              <w:rPr>
+                <w:rFonts w:cs="Arial"/>
+                <w:sz w:val="24"/>
+                <w:szCs w:val="24"/>
+              </w:rPr>
+              <w:t>!”.</w:t>
             </w:r>
           </w:p>
         </w:tc>
@@ -627,15 +697,29 @@
                 <w:sz w:val="24"/>
                 <w:szCs w:val="24"/>
               </w:rPr>
-              <w:t>s não preenchidos</w:t>
-            </w:r>
+              <w:t xml:space="preserve">s não </w:t>
+            </w:r>
+            <w:proofErr w:type="gramStart"/>
+            <w:r>
+              <w:rPr>
+                <w:rFonts w:cs="Arial"/>
+                <w:sz w:val="24"/>
+                <w:szCs w:val="24"/>
+              </w:rPr>
+              <w:t>preenchidos</w:t>
+            </w:r>
+            <w:proofErr w:type="gramEnd"/>
           </w:p>
         </w:tc>
         <w:tc>
           <w:tcPr>
             <w:tcW w:w="1133" w:type="dxa"/>
           </w:tcPr>
-          <w:p/>
+          <w:p>
+            <w:r>
+              <w:t>OK</w:t>
+            </w:r>
+          </w:p>
         </w:tc>
       </w:tr>
     </w:tbl>
@@ -759,7 +843,33 @@
                 <w:sz w:val="24"/>
                 <w:szCs w:val="24"/>
               </w:rPr>
-              <w:t>dados incorretor e clica no botão “Login!”.</w:t>
+              <w:t>dados incorretos</w:t>
+            </w:r>
+            <w:r>
+              <w:rPr>
+                <w:rFonts w:cs="Arial"/>
+                <w:sz w:val="24"/>
+                <w:szCs w:val="24"/>
+              </w:rPr>
+              <w:t xml:space="preserve"> e clica no botão “</w:t>
+            </w:r>
+            <w:proofErr w:type="spellStart"/>
+            <w:r>
+              <w:rPr>
+                <w:rFonts w:cs="Arial"/>
+                <w:sz w:val="24"/>
+                <w:szCs w:val="24"/>
+              </w:rPr>
+              <w:t>Login</w:t>
+            </w:r>
+            <w:proofErr w:type="spellEnd"/>
+            <w:r>
+              <w:rPr>
+                <w:rFonts w:cs="Arial"/>
+                <w:sz w:val="24"/>
+                <w:szCs w:val="24"/>
+              </w:rPr>
+              <w:t>!”.</w:t>
             </w:r>
           </w:p>
         </w:tc>
@@ -789,15 +899,29 @@
                 <w:sz w:val="24"/>
                 <w:szCs w:val="24"/>
               </w:rPr>
-              <w:t xml:space="preserve"> a mensagem “Usuário ou senha inválidos</w:t>
-            </w:r>
+              <w:t xml:space="preserve"> a mensagem “Usuário ou </w:t>
+            </w:r>
+            <w:proofErr w:type="gramStart"/>
+            <w:r>
+              <w:rPr>
+                <w:rFonts w:cs="Arial"/>
+                <w:sz w:val="24"/>
+                <w:szCs w:val="24"/>
+              </w:rPr>
+              <w:t>senha inválidos</w:t>
+            </w:r>
+            <w:proofErr w:type="gramEnd"/>
           </w:p>
         </w:tc>
         <w:tc>
           <w:tcPr>
             <w:tcW w:w="1133" w:type="dxa"/>
           </w:tcPr>
-          <w:p/>
+          <w:p>
+            <w:r>
+              <w:t>OK</w:t>
+            </w:r>
+          </w:p>
         </w:tc>
       </w:tr>
     </w:tbl>
@@ -921,7 +1045,33 @@
                 <w:sz w:val="24"/>
                 <w:szCs w:val="24"/>
               </w:rPr>
-              <w:t>campo “E-mail” com dados invalidos e clica no botão “Login!”.</w:t>
+              <w:t>campo “E-mail” com dados invá</w:t>
+            </w:r>
+            <w:r>
+              <w:rPr>
+                <w:rFonts w:cs="Arial"/>
+                <w:sz w:val="24"/>
+                <w:szCs w:val="24"/>
+              </w:rPr>
+              <w:t>lidos e clica no botão “</w:t>
+            </w:r>
+            <w:proofErr w:type="spellStart"/>
+            <w:r>
+              <w:rPr>
+                <w:rFonts w:cs="Arial"/>
+                <w:sz w:val="24"/>
+                <w:szCs w:val="24"/>
+              </w:rPr>
+              <w:t>Login</w:t>
+            </w:r>
+            <w:proofErr w:type="spellEnd"/>
+            <w:r>
+              <w:rPr>
+                <w:rFonts w:cs="Arial"/>
+                <w:sz w:val="24"/>
+                <w:szCs w:val="24"/>
+              </w:rPr>
+              <w:t>!”.</w:t>
             </w:r>
           </w:p>
         </w:tc>
@@ -969,13 +1119,25 @@
               </w:rPr>
               <w:t xml:space="preserve"> a mensagem “O e-mail não é um e-mail válido</w:t>
             </w:r>
+            <w:r>
+              <w:rPr>
+                <w:rFonts w:cs="Arial"/>
+                <w:sz w:val="24"/>
+                <w:szCs w:val="24"/>
+              </w:rPr>
+              <w:t>”</w:t>
+            </w:r>
           </w:p>
         </w:tc>
         <w:tc>
           <w:tcPr>
             <w:tcW w:w="1133" w:type="dxa"/>
           </w:tcPr>
-          <w:p/>
+          <w:p>
+            <w:r>
+              <w:t>OK</w:t>
+            </w:r>
+          </w:p>
         </w:tc>
       </w:tr>
     </w:tbl>
@@ -1593,7 +1755,7 @@
   <a:extraClrSchemeLst/>
   <a:extLst>
     <a:ext uri="{05A4C25C-085E-4340-85A3-A5531E510DB2}">
-      <thm15:themeFamily xmlns="" xmlns:thm15="http://schemas.microsoft.com/office/thememl/2012/main" name="Office Theme" id="{62F939B6-93AF-4DB8-9C6B-D6C7DFDC589F}" vid="{4A3C46E8-61CC-4603-A589-7422A47A8E4A}"/>
+      <thm15:themeFamily xmlns:thm15="http://schemas.microsoft.com/office/thememl/2012/main" xmlns="" name="Office Theme" id="{62F939B6-93AF-4DB8-9C6B-D6C7DFDC589F}" vid="{4A3C46E8-61CC-4603-A589-7422A47A8E4A}"/>
     </a:ext>
   </a:extLst>
 </a:theme>
@@ -1604,7 +1766,7 @@
 </file>
 
 <file path=customXml/itemProps1.xml><?xml version="1.0" encoding="utf-8"?>
-<ds:datastoreItem xmlns:ds="http://schemas.openxmlformats.org/officeDocument/2006/customXml" ds:itemID="{A29D2279-2CF1-498C-94EA-EBCA2FC84F45}">
+<ds:datastoreItem xmlns:ds="http://schemas.openxmlformats.org/officeDocument/2006/customXml" ds:itemID="{F32CCFBE-DA12-4D15-BE8B-CDC274AA74F8}">
   <ds:schemaRefs>
     <ds:schemaRef ds:uri="http://schemas.openxmlformats.org/officeDocument/2006/bibliography"/>
   </ds:schemaRefs>

</xml_diff>